<commit_message>
Update Hanyu Li - Final Report.docx
</commit_message>
<xml_diff>
--- a/Hanyu Li - Final Report.docx
+++ b/Hanyu Li - Final Report.docx
@@ -8,13 +8,17 @@
         <w:jc w:val="center"/>
         <w:rPr>
           <w:rFonts w:ascii="Times New Roman" w:hAnsi="Times New Roman" w:cs="Times New Roman"/>
+          <w:b/>
           <w:sz w:val="30"/>
           <w:szCs w:val="30"/>
         </w:rPr>
       </w:pPr>
-      <w:r>
-        <w:rPr>
-          <w:rFonts w:ascii="Times New Roman" w:hAnsi="Times New Roman" w:cs="Times New Roman"/>
+      <w:bookmarkStart w:id="0" w:name="_GoBack"/>
+      <w:bookmarkEnd w:id="0"/>
+      <w:r>
+        <w:rPr>
+          <w:rFonts w:ascii="Times New Roman" w:hAnsi="Times New Roman" w:cs="Times New Roman"/>
+          <w:b/>
           <w:sz w:val="30"/>
           <w:szCs w:val="30"/>
         </w:rPr>
@@ -27,6 +31,7 @@
         <w:jc w:val="center"/>
         <w:rPr>
           <w:rFonts w:ascii="Times New Roman" w:hAnsi="Times New Roman" w:cs="Times New Roman"/>
+          <w:b/>
           <w:sz w:val="30"/>
           <w:szCs w:val="30"/>
         </w:rPr>
@@ -34,6 +39,7 @@
       <w:r>
         <w:rPr>
           <w:rFonts w:ascii="Times New Roman" w:hAnsi="Times New Roman" w:cs="Times New Roman"/>
+          <w:b/>
           <w:sz w:val="30"/>
           <w:szCs w:val="30"/>
         </w:rPr>
@@ -93,12 +99,14 @@
         <w:jc w:val="left"/>
         <w:rPr>
           <w:rFonts w:ascii="Times New Roman" w:hAnsi="Times New Roman" w:cs="Times New Roman"/>
-          <w:kern w:val="0"/>
-        </w:rPr>
-      </w:pPr>
-      <w:r>
-        <w:rPr>
-          <w:rFonts w:ascii="Times New Roman" w:hAnsi="Times New Roman" w:cs="Times New Roman"/>
+          <w:b/>
+          <w:kern w:val="0"/>
+        </w:rPr>
+      </w:pPr>
+      <w:r>
+        <w:rPr>
+          <w:rFonts w:ascii="Times New Roman" w:hAnsi="Times New Roman" w:cs="Times New Roman"/>
+          <w:b/>
           <w:kern w:val="0"/>
         </w:rPr>
         <w:t>Introduction</w:t>
@@ -123,21 +131,7 @@
           <w:rFonts w:ascii="Times New Roman" w:hAnsi="Times New Roman" w:cs="Times New Roman"/>
           <w:kern w:val="0"/>
         </w:rPr>
-        <w:t>Charles Dickens is considered the greatest English novelist of the Victorian era. As the</w:t>
-      </w:r>
-      <w:r>
-        <w:rPr>
-          <w:rFonts w:ascii="Times New Roman" w:hAnsi="Times New Roman" w:cs="Times New Roman"/>
-          <w:kern w:val="0"/>
-        </w:rPr>
-        <w:t xml:space="preserve"> </w:t>
-      </w:r>
-      <w:r>
-        <w:rPr>
-          <w:rFonts w:ascii="Times New Roman" w:hAnsi="Times New Roman" w:cs="Times New Roman"/>
-          <w:kern w:val="0"/>
-        </w:rPr>
-        <w:t>first mainstream 19</w:t>
+        <w:t>Charles Dickens is considered the greatest English novelist of the Victorian era. As the first mainstream 19</w:t>
       </w:r>
       <w:r>
         <w:rPr>
@@ -153,91 +147,7 @@
           <w:rFonts w:ascii="Times New Roman" w:hAnsi="Times New Roman" w:cs="Times New Roman"/>
           <w:kern w:val="0"/>
         </w:rPr>
-        <w:t>-century writer to reach out to hundreds of thousands of lower</w:t>
-      </w:r>
-      <w:r>
-        <w:rPr>
-          <w:rFonts w:ascii="Times New Roman" w:hAnsi="Times New Roman" w:cs="Times New Roman"/>
-          <w:kern w:val="0"/>
-        </w:rPr>
-        <w:t xml:space="preserve"> </w:t>
-      </w:r>
-      <w:r>
-        <w:rPr>
-          <w:rFonts w:ascii="Times New Roman" w:hAnsi="Times New Roman" w:cs="Times New Roman"/>
-          <w:kern w:val="0"/>
-        </w:rPr>
-        <w:t>class</w:t>
-      </w:r>
-      <w:r>
-        <w:rPr>
-          <w:rFonts w:ascii="Times New Roman" w:hAnsi="Times New Roman" w:cs="Times New Roman"/>
-          <w:kern w:val="0"/>
-        </w:rPr>
-        <w:t xml:space="preserve"> </w:t>
-      </w:r>
-      <w:r>
-        <w:rPr>
-          <w:rFonts w:ascii="Times New Roman" w:hAnsi="Times New Roman" w:cs="Times New Roman"/>
-          <w:kern w:val="0"/>
-        </w:rPr>
-        <w:t>semiliterate readers, he enjoyed a wide popularity during his lifetime. The most</w:t>
-      </w:r>
-      <w:r>
-        <w:rPr>
-          <w:rFonts w:ascii="Times New Roman" w:hAnsi="Times New Roman" w:cs="Times New Roman"/>
-          <w:kern w:val="0"/>
-        </w:rPr>
-        <w:t xml:space="preserve"> </w:t>
-      </w:r>
-      <w:r>
-        <w:rPr>
-          <w:rFonts w:ascii="Times New Roman" w:hAnsi="Times New Roman" w:cs="Times New Roman"/>
-          <w:kern w:val="0"/>
-        </w:rPr>
-        <w:t>abundantly comic of English authors</w:t>
-      </w:r>
-      <w:r>
-        <w:rPr>
-          <w:rFonts w:ascii="Times New Roman" w:hAnsi="Times New Roman" w:cs="Times New Roman"/>
-          <w:kern w:val="0"/>
-        </w:rPr>
-        <w:t xml:space="preserve">, he was much more than a great </w:t>
-      </w:r>
-      <w:r>
-        <w:rPr>
-          <w:rFonts w:ascii="Times New Roman" w:hAnsi="Times New Roman" w:cs="Times New Roman"/>
-          <w:kern w:val="0"/>
-        </w:rPr>
-        <w:t>entertainer. The</w:t>
-      </w:r>
-      <w:r>
-        <w:rPr>
-          <w:rFonts w:ascii="Times New Roman" w:hAnsi="Times New Roman" w:cs="Times New Roman"/>
-          <w:kern w:val="0"/>
-        </w:rPr>
-        <w:t xml:space="preserve"> </w:t>
-      </w:r>
-      <w:r>
-        <w:rPr>
-          <w:rFonts w:ascii="Times New Roman" w:hAnsi="Times New Roman" w:cs="Times New Roman"/>
-          <w:kern w:val="0"/>
-        </w:rPr>
-        <w:t>range, compassion, and intelligence of his apprehension of his society and its</w:t>
-      </w:r>
-      <w:r>
-        <w:rPr>
-          <w:rFonts w:ascii="Times New Roman" w:hAnsi="Times New Roman" w:cs="Times New Roman"/>
-          <w:kern w:val="0"/>
-        </w:rPr>
-        <w:t xml:space="preserve"> </w:t>
-      </w:r>
-      <w:r>
-        <w:rPr>
-          <w:rFonts w:ascii="Times New Roman" w:hAnsi="Times New Roman" w:cs="Times New Roman"/>
-          <w:kern w:val="0"/>
-        </w:rPr>
-        <w:t>shortcomings enriched his novels, making him both one of the great forces in literature and an influential spokesman of the conscience of his age.</w:t>
+        <w:t>-century writer to reach out to hundreds of thousands of lower class semiliterate readers, he enjoyed a wide popularity during his lifetime. The most abundantly comic of English authors, he was much more than a great entertainer. The range, compassion, and intelligence of his apprehension of his society and its shortcomings enriched his novels, making him both one of the great forces in literature and an influential spokesman of the conscience of his age.</w:t>
       </w:r>
     </w:p>
     <w:p>
@@ -290,12 +200,14 @@
         <w:jc w:val="left"/>
         <w:rPr>
           <w:rFonts w:ascii="Times New Roman" w:hAnsi="Times New Roman" w:cs="Times New Roman"/>
-          <w:kern w:val="0"/>
-        </w:rPr>
-      </w:pPr>
-      <w:r>
-        <w:rPr>
-          <w:rFonts w:ascii="Times New Roman" w:hAnsi="Times New Roman" w:cs="Times New Roman"/>
+          <w:b/>
+          <w:kern w:val="0"/>
+        </w:rPr>
+      </w:pPr>
+      <w:r>
+        <w:rPr>
+          <w:rFonts w:ascii="Times New Roman" w:hAnsi="Times New Roman" w:cs="Times New Roman"/>
+          <w:b/>
           <w:kern w:val="0"/>
         </w:rPr>
         <w:t>Data</w:t>
@@ -664,12 +576,14 @@
         <w:jc w:val="left"/>
         <w:rPr>
           <w:rFonts w:ascii="Times New Roman" w:hAnsi="Times New Roman" w:cs="Times New Roman"/>
-          <w:kern w:val="0"/>
-        </w:rPr>
-      </w:pPr>
-      <w:r>
-        <w:rPr>
-          <w:rFonts w:ascii="Times New Roman" w:hAnsi="Times New Roman" w:cs="Times New Roman"/>
+          <w:b/>
+          <w:kern w:val="0"/>
+        </w:rPr>
+      </w:pPr>
+      <w:r>
+        <w:rPr>
+          <w:rFonts w:ascii="Times New Roman" w:hAnsi="Times New Roman" w:cs="Times New Roman"/>
+          <w:b/>
           <w:kern w:val="0"/>
         </w:rPr>
         <w:t>Product</w:t>
@@ -721,61 +635,173 @@
         </w:rPr>
         <w:t xml:space="preserve">Result 1: </w:t>
       </w:r>
-      <w:r>
-        <w:rPr>
-          <w:rFonts w:ascii="Times New Roman" w:hAnsi="Times New Roman" w:cs="Times New Roman"/>
-          <w:kern w:val="0"/>
-        </w:rPr>
-        <w:t xml:space="preserve">0.13229 </w:t>
-      </w:r>
-      <w:r>
+    </w:p>
+    <w:p>
+      <w:pPr>
+        <w:widowControl/>
+        <w:autoSpaceDE w:val="0"/>
+        <w:autoSpaceDN w:val="0"/>
+        <w:adjustRightInd w:val="0"/>
+        <w:ind w:left="360"/>
+        <w:jc w:val="left"/>
+        <w:rPr>
+          <w:rFonts w:ascii="Times New Roman" w:hAnsi="Times New Roman" w:cs="Times New Roman"/>
+          <w:kern w:val="0"/>
+        </w:rPr>
+      </w:pPr>
+      <w:r>
+        <w:rPr>
+          <w:rFonts w:ascii="Times New Roman" w:hAnsi="Times New Roman" w:cs="Times New Roman"/>
+          <w:noProof/>
+          <w:kern w:val="0"/>
+        </w:rPr>
+        <w:drawing>
+          <wp:inline distT="0" distB="0" distL="0" distR="0" wp14:anchorId="4ED46FB7" wp14:editId="02B4CCA8">
+            <wp:extent cx="6184900" cy="147955"/>
+            <wp:effectExtent l="0" t="0" r="12700" b="4445"/>
+            <wp:docPr id="2" name="图片 2"/>
+            <wp:cNvGraphicFramePr>
+              <a:graphicFrameLocks xmlns:a="http://schemas.openxmlformats.org/drawingml/2006/main" noChangeAspect="1"/>
+            </wp:cNvGraphicFramePr>
+            <a:graphic xmlns:a="http://schemas.openxmlformats.org/drawingml/2006/main">
+              <a:graphicData uri="http://schemas.openxmlformats.org/drawingml/2006/picture">
+                <pic:pic xmlns:pic="http://schemas.openxmlformats.org/drawingml/2006/picture">
+                  <pic:nvPicPr>
+                    <pic:cNvPr id="2" name="屏幕快照 2019-04-27 下午1.20.55.png"/>
+                    <pic:cNvPicPr/>
+                  </pic:nvPicPr>
+                  <pic:blipFill>
+                    <a:blip r:embed="rId5">
+                      <a:extLst>
+                        <a:ext uri="{28A0092B-C50C-407E-A947-70E740481C1C}">
+                          <a14:useLocalDpi xmlns:a14="http://schemas.microsoft.com/office/drawing/2010/main" val="0"/>
+                        </a:ext>
+                      </a:extLst>
+                    </a:blip>
+                    <a:stretch>
+                      <a:fillRect/>
+                    </a:stretch>
+                  </pic:blipFill>
+                  <pic:spPr>
+                    <a:xfrm>
+                      <a:off x="0" y="0"/>
+                      <a:ext cx="6184900" cy="147955"/>
+                    </a:xfrm>
+                    <a:prstGeom prst="rect">
+                      <a:avLst/>
+                    </a:prstGeom>
+                  </pic:spPr>
+                </pic:pic>
+              </a:graphicData>
+            </a:graphic>
+          </wp:inline>
+        </w:drawing>
+      </w:r>
+    </w:p>
+    <w:p>
+      <w:pPr>
+        <w:widowControl/>
+        <w:autoSpaceDE w:val="0"/>
+        <w:autoSpaceDN w:val="0"/>
+        <w:adjustRightInd w:val="0"/>
+        <w:ind w:left="360"/>
+        <w:jc w:val="left"/>
+        <w:rPr>
+          <w:rFonts w:ascii="Times New Roman" w:hAnsi="Times New Roman" w:cs="Times New Roman"/>
+          <w:kern w:val="0"/>
+        </w:rPr>
+      </w:pPr>
+      <w:r>
+        <w:rPr>
+          <w:rFonts w:ascii="Times New Roman" w:hAnsi="Times New Roman" w:cs="Times New Roman"/>
+          <w:kern w:val="0"/>
+        </w:rPr>
+        <w:t xml:space="preserve">Result 2: </w:t>
+      </w:r>
+    </w:p>
+    <w:p>
+      <w:pPr>
+        <w:widowControl/>
+        <w:autoSpaceDE w:val="0"/>
+        <w:autoSpaceDN w:val="0"/>
+        <w:adjustRightInd w:val="0"/>
+        <w:ind w:left="360"/>
+        <w:jc w:val="left"/>
+        <w:rPr>
+          <w:rFonts w:ascii="Times New Roman" w:hAnsi="Times New Roman" w:cs="Times New Roman"/>
+          <w:kern w:val="0"/>
+        </w:rPr>
+      </w:pPr>
+      <w:r>
+        <w:rPr>
+          <w:rFonts w:ascii="Times New Roman" w:hAnsi="Times New Roman" w:cs="Times New Roman"/>
+          <w:noProof/>
+          <w:kern w:val="0"/>
+        </w:rPr>
+        <w:drawing>
+          <wp:inline distT="0" distB="0" distL="0" distR="0" wp14:anchorId="76DCF30A" wp14:editId="2D95454D">
+            <wp:extent cx="6184900" cy="280035"/>
+            <wp:effectExtent l="0" t="0" r="12700" b="0"/>
+            <wp:docPr id="1" name="图片 1"/>
+            <wp:cNvGraphicFramePr>
+              <a:graphicFrameLocks xmlns:a="http://schemas.openxmlformats.org/drawingml/2006/main" noChangeAspect="1"/>
+            </wp:cNvGraphicFramePr>
+            <a:graphic xmlns:a="http://schemas.openxmlformats.org/drawingml/2006/main">
+              <a:graphicData uri="http://schemas.openxmlformats.org/drawingml/2006/picture">
+                <pic:pic xmlns:pic="http://schemas.openxmlformats.org/drawingml/2006/picture">
+                  <pic:nvPicPr>
+                    <pic:cNvPr id="1" name="屏幕快照 2019-04-27 下午1.19.54.png"/>
+                    <pic:cNvPicPr/>
+                  </pic:nvPicPr>
+                  <pic:blipFill>
+                    <a:blip r:embed="rId6">
+                      <a:extLst>
+                        <a:ext uri="{28A0092B-C50C-407E-A947-70E740481C1C}">
+                          <a14:useLocalDpi xmlns:a14="http://schemas.microsoft.com/office/drawing/2010/main" val="0"/>
+                        </a:ext>
+                      </a:extLst>
+                    </a:blip>
+                    <a:stretch>
+                      <a:fillRect/>
+                    </a:stretch>
+                  </pic:blipFill>
+                  <pic:spPr>
+                    <a:xfrm>
+                      <a:off x="0" y="0"/>
+                      <a:ext cx="6184900" cy="280035"/>
+                    </a:xfrm>
+                    <a:prstGeom prst="rect">
+                      <a:avLst/>
+                    </a:prstGeom>
+                  </pic:spPr>
+                </pic:pic>
+              </a:graphicData>
+            </a:graphic>
+          </wp:inline>
+        </w:drawing>
+      </w:r>
+    </w:p>
+    <w:p>
+      <w:pPr>
+        <w:widowControl/>
+        <w:autoSpaceDE w:val="0"/>
+        <w:autoSpaceDN w:val="0"/>
+        <w:adjustRightInd w:val="0"/>
+        <w:ind w:left="360"/>
+        <w:jc w:val="left"/>
         <w:rPr>
           <w:rFonts w:ascii="Times New Roman" w:eastAsia="Times New Roman" w:hAnsi="Times New Roman" w:cs="Times New Roman"/>
           <w:color w:val="000000"/>
           <w:kern w:val="0"/>
           <w:shd w:val="clear" w:color="auto" w:fill="FFFFFF"/>
         </w:rPr>
-        <w:t xml:space="preserve">prison prisoner wine prisoners turnkey </w:t>
-      </w:r>
-      <w:proofErr w:type="spellStart"/>
-      <w:r>
-        <w:rPr>
-          <w:rFonts w:ascii="Times New Roman" w:eastAsia="Times New Roman" w:hAnsi="Times New Roman" w:cs="Times New Roman"/>
-          <w:color w:val="000000"/>
-          <w:kern w:val="0"/>
-          <w:shd w:val="clear" w:color="auto" w:fill="FFFFFF"/>
-        </w:rPr>
-        <w:t>madame</w:t>
-      </w:r>
-      <w:proofErr w:type="spellEnd"/>
-      <w:r>
-        <w:rPr>
-          <w:rFonts w:ascii="Times New Roman" w:eastAsia="Times New Roman" w:hAnsi="Times New Roman" w:cs="Times New Roman"/>
-          <w:color w:val="000000"/>
-          <w:kern w:val="0"/>
-          <w:shd w:val="clear" w:color="auto" w:fill="FFFFFF"/>
-        </w:rPr>
-        <w:t xml:space="preserve"> jail crowd yard </w:t>
-      </w:r>
-      <w:proofErr w:type="gramStart"/>
-      <w:r>
-        <w:rPr>
-          <w:rFonts w:ascii="Times New Roman" w:eastAsia="Times New Roman" w:hAnsi="Times New Roman" w:cs="Times New Roman"/>
-          <w:color w:val="000000"/>
-          <w:kern w:val="0"/>
-          <w:shd w:val="clear" w:color="auto" w:fill="FFFFFF"/>
-        </w:rPr>
-        <w:t>soldiers</w:t>
-      </w:r>
-      <w:proofErr w:type="gramEnd"/>
-      <w:r>
-        <w:rPr>
-          <w:rFonts w:ascii="Times New Roman" w:eastAsia="Times New Roman" w:hAnsi="Times New Roman" w:cs="Times New Roman"/>
-          <w:color w:val="000000"/>
-          <w:kern w:val="0"/>
-          <w:shd w:val="clear" w:color="auto" w:fill="FFFFFF"/>
-        </w:rPr>
-        <w:t xml:space="preserve"> rioters hangman cell citizen gate cap spy heads fingers French</w:t>
+      </w:pPr>
+      <w:r>
+        <w:rPr>
+          <w:rFonts w:ascii="Times New Roman" w:hAnsi="Times New Roman" w:cs="Times New Roman"/>
+          <w:kern w:val="0"/>
+        </w:rPr>
+        <w:t xml:space="preserve">Result 3: </w:t>
       </w:r>
     </w:p>
     <w:p>
@@ -794,58 +820,50 @@
       <w:r>
         <w:rPr>
           <w:rFonts w:ascii="Times New Roman" w:hAnsi="Times New Roman" w:cs="Times New Roman"/>
-          <w:kern w:val="0"/>
-        </w:rPr>
-        <w:t xml:space="preserve">Result 2: 0.09205 </w:t>
-      </w:r>
-      <w:r>
-        <w:rPr>
-          <w:rFonts w:ascii="Times New Roman" w:eastAsia="Times New Roman" w:hAnsi="Times New Roman" w:cs="Times New Roman"/>
-          <w:color w:val="000000"/>
-          <w:kern w:val="0"/>
-          <w:shd w:val="clear" w:color="auto" w:fill="FFFFFF"/>
-        </w:rPr>
-        <w:t xml:space="preserve">doctor schoolmaster beadle dressmaker </w:t>
-      </w:r>
-      <w:proofErr w:type="spellStart"/>
-      <w:r>
-        <w:rPr>
-          <w:rFonts w:ascii="Times New Roman" w:eastAsia="Times New Roman" w:hAnsi="Times New Roman" w:cs="Times New Roman"/>
-          <w:color w:val="000000"/>
-          <w:kern w:val="0"/>
-          <w:shd w:val="clear" w:color="auto" w:fill="FFFFFF"/>
-        </w:rPr>
-        <w:t>oliver</w:t>
-      </w:r>
-      <w:proofErr w:type="spellEnd"/>
-      <w:r>
-        <w:rPr>
-          <w:rFonts w:ascii="Times New Roman" w:eastAsia="Times New Roman" w:hAnsi="Times New Roman" w:cs="Times New Roman"/>
-          <w:color w:val="000000"/>
-          <w:kern w:val="0"/>
-          <w:shd w:val="clear" w:color="auto" w:fill="FFFFFF"/>
-        </w:rPr>
-        <w:t xml:space="preserve"> matron dolls cherub board undertaker godmother workhouse orphan school parish gate </w:t>
-      </w:r>
-      <w:proofErr w:type="gramStart"/>
-      <w:r>
-        <w:rPr>
-          <w:rFonts w:ascii="Times New Roman" w:eastAsia="Times New Roman" w:hAnsi="Times New Roman" w:cs="Times New Roman"/>
-          <w:color w:val="000000"/>
-          <w:kern w:val="0"/>
-          <w:shd w:val="clear" w:color="auto" w:fill="FFFFFF"/>
-        </w:rPr>
-        <w:t>doctors</w:t>
-      </w:r>
-      <w:proofErr w:type="gramEnd"/>
-      <w:r>
-        <w:rPr>
-          <w:rFonts w:ascii="Times New Roman" w:eastAsia="Times New Roman" w:hAnsi="Times New Roman" w:cs="Times New Roman"/>
-          <w:color w:val="000000"/>
-          <w:kern w:val="0"/>
-          <w:shd w:val="clear" w:color="auto" w:fill="FFFFFF"/>
-        </w:rPr>
-        <w:t xml:space="preserve"> person cocked medical</w:t>
+          <w:noProof/>
+          <w:kern w:val="0"/>
+        </w:rPr>
+        <w:drawing>
+          <wp:inline distT="0" distB="0" distL="0" distR="0" wp14:anchorId="3847D5AC" wp14:editId="4B250ED4">
+            <wp:extent cx="6184900" cy="255270"/>
+            <wp:effectExtent l="0" t="0" r="12700" b="0"/>
+            <wp:docPr id="3" name="图片 3"/>
+            <wp:cNvGraphicFramePr>
+              <a:graphicFrameLocks xmlns:a="http://schemas.openxmlformats.org/drawingml/2006/main" noChangeAspect="1"/>
+            </wp:cNvGraphicFramePr>
+            <a:graphic xmlns:a="http://schemas.openxmlformats.org/drawingml/2006/main">
+              <a:graphicData uri="http://schemas.openxmlformats.org/drawingml/2006/picture">
+                <pic:pic xmlns:pic="http://schemas.openxmlformats.org/drawingml/2006/picture">
+                  <pic:nvPicPr>
+                    <pic:cNvPr id="3" name="屏幕快照 2019-04-27 下午1.21.40.png"/>
+                    <pic:cNvPicPr/>
+                  </pic:nvPicPr>
+                  <pic:blipFill>
+                    <a:blip r:embed="rId7">
+                      <a:extLst>
+                        <a:ext uri="{28A0092B-C50C-407E-A947-70E740481C1C}">
+                          <a14:useLocalDpi xmlns:a14="http://schemas.microsoft.com/office/drawing/2010/main" val="0"/>
+                        </a:ext>
+                      </a:extLst>
+                    </a:blip>
+                    <a:stretch>
+                      <a:fillRect/>
+                    </a:stretch>
+                  </pic:blipFill>
+                  <pic:spPr>
+                    <a:xfrm>
+                      <a:off x="0" y="0"/>
+                      <a:ext cx="6184900" cy="255270"/>
+                    </a:xfrm>
+                    <a:prstGeom prst="rect">
+                      <a:avLst/>
+                    </a:prstGeom>
+                  </pic:spPr>
+                </pic:pic>
+              </a:graphicData>
+            </a:graphic>
+          </wp:inline>
+        </w:drawing>
       </w:r>
     </w:p>
     <w:p>
@@ -866,47 +884,7 @@
           <w:rFonts w:ascii="Times New Roman" w:hAnsi="Times New Roman" w:cs="Times New Roman"/>
           <w:kern w:val="0"/>
         </w:rPr>
-        <w:t xml:space="preserve">Result 3: 0.50151 </w:t>
-      </w:r>
-      <w:proofErr w:type="spellStart"/>
-      <w:r>
-        <w:rPr>
-          <w:rFonts w:ascii="Times New Roman" w:eastAsia="Times New Roman" w:hAnsi="Times New Roman" w:cs="Times New Roman"/>
-          <w:color w:val="000000"/>
-          <w:kern w:val="0"/>
-          <w:shd w:val="clear" w:color="auto" w:fill="FFFFFF"/>
-        </w:rPr>
-        <w:t>honour</w:t>
-      </w:r>
-      <w:proofErr w:type="spellEnd"/>
-      <w:r>
-        <w:rPr>
-          <w:rFonts w:ascii="Times New Roman" w:eastAsia="Times New Roman" w:hAnsi="Times New Roman" w:cs="Times New Roman"/>
-          <w:color w:val="000000"/>
-          <w:kern w:val="0"/>
-          <w:shd w:val="clear" w:color="auto" w:fill="FFFFFF"/>
-        </w:rPr>
-        <w:t xml:space="preserve"> glass society hum lady distinguished madam papa rooms period occasion amount </w:t>
-      </w:r>
-      <w:proofErr w:type="spellStart"/>
-      <w:r>
-        <w:rPr>
-          <w:rFonts w:ascii="Times New Roman" w:eastAsia="Times New Roman" w:hAnsi="Times New Roman" w:cs="Times New Roman"/>
-          <w:color w:val="000000"/>
-          <w:kern w:val="0"/>
-          <w:shd w:val="clear" w:color="auto" w:fill="FFFFFF"/>
-        </w:rPr>
-        <w:t>honourable</w:t>
-      </w:r>
-      <w:proofErr w:type="spellEnd"/>
-      <w:r>
-        <w:rPr>
-          <w:rFonts w:ascii="Times New Roman" w:eastAsia="Times New Roman" w:hAnsi="Times New Roman" w:cs="Times New Roman"/>
-          <w:color w:val="000000"/>
-          <w:kern w:val="0"/>
-          <w:shd w:val="clear" w:color="auto" w:fill="FFFFFF"/>
-        </w:rPr>
-        <w:t xml:space="preserve"> member extremely carriage social youngest admiration precious</w:t>
+        <w:t xml:space="preserve">The three results above are picked as typical representatives for three social classes in Victorian England from Dickens’ point of view. </w:t>
       </w:r>
     </w:p>
     <w:p>
@@ -927,7 +905,49 @@
           <w:rFonts w:ascii="Times New Roman" w:hAnsi="Times New Roman" w:cs="Times New Roman"/>
           <w:kern w:val="0"/>
         </w:rPr>
-        <w:t xml:space="preserve">The three results above are picked as typical representatives for three social classes in Victorian England from Dickens’ point of view. </w:t>
+        <w:t xml:space="preserve">The first model which starts with “prison” includes negative places such as prison, jail, yard, cell, and identities that often involved in violent activities like prisoner, soldiers, rioters, hangman, cap, spy. This is perhaps the darkest side of the society, which is always filled with riots and fights, crimes and tricks, blood and violence. </w:t>
+      </w:r>
+      <w:r>
+        <w:rPr>
+          <w:rFonts w:ascii="Times New Roman" w:hAnsi="Times New Roman" w:cs="Times New Roman"/>
+          <w:kern w:val="0"/>
+        </w:rPr>
+        <w:t xml:space="preserve">One interesting thing is that “French” also appeared in this </w:t>
+      </w:r>
+      <w:r>
+        <w:rPr>
+          <w:rFonts w:ascii="Times New Roman" w:hAnsi="Times New Roman" w:cs="Times New Roman"/>
+          <w:kern w:val="0"/>
+        </w:rPr>
+        <w:t>model</w:t>
+      </w:r>
+      <w:r>
+        <w:rPr>
+          <w:rFonts w:ascii="Times New Roman" w:hAnsi="Times New Roman" w:cs="Times New Roman"/>
+          <w:kern w:val="0"/>
+        </w:rPr>
+        <w:t xml:space="preserve">, and it could be </w:t>
+      </w:r>
+      <w:r>
+        <w:rPr>
+          <w:rFonts w:ascii="Times New Roman" w:hAnsi="Times New Roman" w:cs="Times New Roman"/>
+          <w:kern w:val="0"/>
+        </w:rPr>
+        <w:t>an indication</w:t>
+      </w:r>
+      <w:r>
+        <w:rPr>
+          <w:rFonts w:ascii="Times New Roman" w:hAnsi="Times New Roman" w:cs="Times New Roman"/>
+          <w:kern w:val="0"/>
+        </w:rPr>
+        <w:t xml:space="preserve"> of England’s attitude towards France back then.</w:t>
+      </w:r>
+      <w:r>
+        <w:rPr>
+          <w:rFonts w:ascii="Times New Roman" w:hAnsi="Times New Roman" w:cs="Times New Roman"/>
+          <w:kern w:val="0"/>
+        </w:rPr>
+        <w:t xml:space="preserve"> </w:t>
       </w:r>
     </w:p>
     <w:p>
@@ -948,70 +968,43 @@
           <w:rFonts w:ascii="Times New Roman" w:hAnsi="Times New Roman" w:cs="Times New Roman"/>
           <w:kern w:val="0"/>
         </w:rPr>
-        <w:t xml:space="preserve">The first model which starts with “prison” includes negative places such as prison, jail, yard, cell, and identities that often involved in violent activities like prisoner, soldiers, rioters, hangman, cap, spy. This is perhaps the darkest side of the society, which is always filled with </w:t>
-      </w:r>
-      <w:r>
-        <w:rPr>
-          <w:rFonts w:ascii="Times New Roman" w:hAnsi="Times New Roman" w:cs="Times New Roman"/>
-          <w:kern w:val="0"/>
-        </w:rPr>
-        <w:t>riots and fights</w:t>
-      </w:r>
-      <w:r>
-        <w:rPr>
-          <w:rFonts w:ascii="Times New Roman" w:hAnsi="Times New Roman" w:cs="Times New Roman"/>
-          <w:kern w:val="0"/>
-        </w:rPr>
-        <w:t xml:space="preserve">, </w:t>
-      </w:r>
-      <w:r>
-        <w:rPr>
-          <w:rFonts w:ascii="Times New Roman" w:hAnsi="Times New Roman" w:cs="Times New Roman"/>
-          <w:kern w:val="0"/>
-        </w:rPr>
-        <w:t>crimes and tricks,</w:t>
-      </w:r>
-      <w:r>
-        <w:rPr>
-          <w:rFonts w:ascii="Times New Roman" w:hAnsi="Times New Roman" w:cs="Times New Roman"/>
-          <w:kern w:val="0"/>
-        </w:rPr>
-        <w:t xml:space="preserve"> blood and violence. </w:t>
-      </w:r>
-      <w:r>
-        <w:rPr>
-          <w:rFonts w:ascii="Times New Roman" w:hAnsi="Times New Roman" w:cs="Times New Roman"/>
-          <w:kern w:val="0"/>
-        </w:rPr>
-        <w:t xml:space="preserve">One interesting thing is that “French” also appeared in this </w:t>
-      </w:r>
-      <w:r>
-        <w:rPr>
-          <w:rFonts w:ascii="Times New Roman" w:hAnsi="Times New Roman" w:cs="Times New Roman"/>
-          <w:kern w:val="0"/>
-        </w:rPr>
-        <w:t>model</w:t>
-      </w:r>
-      <w:r>
-        <w:rPr>
-          <w:rFonts w:ascii="Times New Roman" w:hAnsi="Times New Roman" w:cs="Times New Roman"/>
-          <w:kern w:val="0"/>
-        </w:rPr>
-        <w:t xml:space="preserve">, and it could be </w:t>
-      </w:r>
-      <w:r>
-        <w:rPr>
-          <w:rFonts w:ascii="Times New Roman" w:hAnsi="Times New Roman" w:cs="Times New Roman"/>
-          <w:kern w:val="0"/>
-        </w:rPr>
-        <w:t>an indication</w:t>
-      </w:r>
-      <w:r>
-        <w:rPr>
-          <w:rFonts w:ascii="Times New Roman" w:hAnsi="Times New Roman" w:cs="Times New Roman"/>
-          <w:kern w:val="0"/>
-        </w:rPr>
-        <w:t xml:space="preserve"> of England’s attitude towards France back then.</w:t>
+        <w:lastRenderedPageBreak/>
+        <w:t xml:space="preserve">The second </w:t>
+      </w:r>
+      <w:r>
+        <w:rPr>
+          <w:rFonts w:ascii="Times New Roman" w:hAnsi="Times New Roman" w:cs="Times New Roman"/>
+          <w:kern w:val="0"/>
+        </w:rPr>
+        <w:t xml:space="preserve">model </w:t>
+      </w:r>
+      <w:r>
+        <w:rPr>
+          <w:rFonts w:ascii="Times New Roman" w:hAnsi="Times New Roman" w:cs="Times New Roman"/>
+          <w:kern w:val="0"/>
+        </w:rPr>
+        <w:t>contains the majority, which a</w:t>
+      </w:r>
+      <w:r>
+        <w:rPr>
+          <w:rFonts w:ascii="Times New Roman" w:hAnsi="Times New Roman" w:cs="Times New Roman"/>
+          <w:kern w:val="0"/>
+        </w:rPr>
+        <w:t xml:space="preserve">re the people who make </w:t>
+      </w:r>
+      <w:r>
+        <w:rPr>
+          <w:rFonts w:ascii="Times New Roman" w:hAnsi="Times New Roman" w:cs="Times New Roman"/>
+          <w:kern w:val="0"/>
+        </w:rPr>
+        <w:t>a living by labor</w:t>
+      </w:r>
+      <w:r>
+        <w:rPr>
+          <w:rFonts w:ascii="Times New Roman" w:hAnsi="Times New Roman" w:cs="Times New Roman"/>
+          <w:kern w:val="0"/>
+        </w:rPr>
+        <w:t>. Some of them might be among the most pitiful group, and this is probably the reason that “orphan” appears here.</w:t>
       </w:r>
     </w:p>
     <w:p>
@@ -1032,63 +1025,6 @@
           <w:rFonts w:ascii="Times New Roman" w:hAnsi="Times New Roman" w:cs="Times New Roman"/>
           <w:kern w:val="0"/>
         </w:rPr>
-        <w:t xml:space="preserve">The second </w:t>
-      </w:r>
-      <w:r>
-        <w:rPr>
-          <w:rFonts w:ascii="Times New Roman" w:hAnsi="Times New Roman" w:cs="Times New Roman"/>
-          <w:kern w:val="0"/>
-        </w:rPr>
-        <w:t xml:space="preserve">model </w:t>
-      </w:r>
-      <w:r>
-        <w:rPr>
-          <w:rFonts w:ascii="Times New Roman" w:hAnsi="Times New Roman" w:cs="Times New Roman"/>
-          <w:kern w:val="0"/>
-        </w:rPr>
-        <w:t>contains the majority, which a</w:t>
-      </w:r>
-      <w:r>
-        <w:rPr>
-          <w:rFonts w:ascii="Times New Roman" w:hAnsi="Times New Roman" w:cs="Times New Roman"/>
-          <w:kern w:val="0"/>
-        </w:rPr>
-        <w:t xml:space="preserve">re the people who make </w:t>
-      </w:r>
-      <w:r>
-        <w:rPr>
-          <w:rFonts w:ascii="Times New Roman" w:hAnsi="Times New Roman" w:cs="Times New Roman"/>
-          <w:kern w:val="0"/>
-        </w:rPr>
-        <w:t>a living by labor</w:t>
-      </w:r>
-      <w:r>
-        <w:rPr>
-          <w:rFonts w:ascii="Times New Roman" w:hAnsi="Times New Roman" w:cs="Times New Roman"/>
-          <w:kern w:val="0"/>
-        </w:rPr>
-        <w:t>. Some of them might be among the most pitiful group, and this is probably the reason that “orphan” appears here.</w:t>
-      </w:r>
-    </w:p>
-    <w:p>
-      <w:pPr>
-        <w:widowControl/>
-        <w:autoSpaceDE w:val="0"/>
-        <w:autoSpaceDN w:val="0"/>
-        <w:adjustRightInd w:val="0"/>
-        <w:ind w:left="360"/>
-        <w:jc w:val="left"/>
-        <w:rPr>
-          <w:rFonts w:ascii="Times New Roman" w:hAnsi="Times New Roman" w:cs="Times New Roman"/>
-          <w:kern w:val="0"/>
-        </w:rPr>
-      </w:pPr>
-      <w:r>
-        <w:rPr>
-          <w:rFonts w:ascii="Times New Roman" w:hAnsi="Times New Roman" w:cs="Times New Roman"/>
-          <w:kern w:val="0"/>
-        </w:rPr>
-        <w:lastRenderedPageBreak/>
         <w:t>The third model could be regarded as a reflection of the so-called upper class.</w:t>
       </w:r>
       <w:r>
@@ -1269,6 +1205,68 @@
       <w:r>
         <w:rPr>
           <w:rFonts w:ascii="Times New Roman" w:hAnsi="Times New Roman" w:cs="Times New Roman"/>
+          <w:noProof/>
+          <w:kern w:val="0"/>
+        </w:rPr>
+        <w:drawing>
+          <wp:anchor distT="0" distB="0" distL="114300" distR="114300" simplePos="0" relativeHeight="251658240" behindDoc="0" locked="0" layoutInCell="1" allowOverlap="1" wp14:anchorId="262A6827" wp14:editId="7C4EEAF9">
+            <wp:simplePos x="0" y="0"/>
+            <wp:positionH relativeFrom="column">
+              <wp:posOffset>469900</wp:posOffset>
+            </wp:positionH>
+            <wp:positionV relativeFrom="paragraph">
+              <wp:posOffset>448310</wp:posOffset>
+            </wp:positionV>
+            <wp:extent cx="1862455" cy="1520825"/>
+            <wp:effectExtent l="0" t="0" r="0" b="3175"/>
+            <wp:wrapSquare wrapText="bothSides"/>
+            <wp:docPr id="4" name="图片 4"/>
+            <wp:cNvGraphicFramePr>
+              <a:graphicFrameLocks xmlns:a="http://schemas.openxmlformats.org/drawingml/2006/main" noChangeAspect="1"/>
+            </wp:cNvGraphicFramePr>
+            <a:graphic xmlns:a="http://schemas.openxmlformats.org/drawingml/2006/main">
+              <a:graphicData uri="http://schemas.openxmlformats.org/drawingml/2006/picture">
+                <pic:pic xmlns:pic="http://schemas.openxmlformats.org/drawingml/2006/picture">
+                  <pic:nvPicPr>
+                    <pic:cNvPr id="4" name="屏幕快照 2019-04-27 下午1.22.41.png"/>
+                    <pic:cNvPicPr/>
+                  </pic:nvPicPr>
+                  <pic:blipFill>
+                    <a:blip r:embed="rId8">
+                      <a:extLst>
+                        <a:ext uri="{28A0092B-C50C-407E-A947-70E740481C1C}">
+                          <a14:useLocalDpi xmlns:a14="http://schemas.microsoft.com/office/drawing/2010/main" val="0"/>
+                        </a:ext>
+                      </a:extLst>
+                    </a:blip>
+                    <a:stretch>
+                      <a:fillRect/>
+                    </a:stretch>
+                  </pic:blipFill>
+                  <pic:spPr>
+                    <a:xfrm>
+                      <a:off x="0" y="0"/>
+                      <a:ext cx="1862455" cy="1520825"/>
+                    </a:xfrm>
+                    <a:prstGeom prst="rect">
+                      <a:avLst/>
+                    </a:prstGeom>
+                  </pic:spPr>
+                </pic:pic>
+              </a:graphicData>
+            </a:graphic>
+            <wp14:sizeRelH relativeFrom="page">
+              <wp14:pctWidth>0</wp14:pctWidth>
+            </wp14:sizeRelH>
+            <wp14:sizeRelV relativeFrom="page">
+              <wp14:pctHeight>0</wp14:pctHeight>
+            </wp14:sizeRelV>
+          </wp:anchor>
+        </w:drawing>
+      </w:r>
+      <w:r>
+        <w:rPr>
+          <w:rFonts w:ascii="Times New Roman" w:hAnsi="Times New Roman" w:cs="Times New Roman"/>
           <w:kern w:val="0"/>
         </w:rPr>
         <w:t xml:space="preserve">According to the analysis product, for the corpus used for this project, </w:t>
@@ -1474,7 +1472,6 @@
         <w:jc w:val="left"/>
         <w:rPr>
           <w:rFonts w:ascii="Times New Roman" w:hAnsi="Times New Roman" w:cs="Times New Roman"/>
-          <w:noProof/>
           <w:kern w:val="0"/>
         </w:rPr>
       </w:pPr>
@@ -1515,6 +1512,68 @@
       <w:r>
         <w:rPr>
           <w:rFonts w:ascii="Times New Roman" w:hAnsi="Times New Roman" w:cs="Times New Roman"/>
+          <w:noProof/>
+          <w:kern w:val="0"/>
+        </w:rPr>
+        <w:drawing>
+          <wp:anchor distT="0" distB="0" distL="114300" distR="114300" simplePos="0" relativeHeight="251659264" behindDoc="0" locked="0" layoutInCell="1" allowOverlap="1" wp14:anchorId="6AE0CE18" wp14:editId="42464B2F">
+            <wp:simplePos x="0" y="0"/>
+            <wp:positionH relativeFrom="column">
+              <wp:posOffset>3977005</wp:posOffset>
+            </wp:positionH>
+            <wp:positionV relativeFrom="paragraph">
+              <wp:posOffset>138430</wp:posOffset>
+            </wp:positionV>
+            <wp:extent cx="2220595" cy="2174240"/>
+            <wp:effectExtent l="0" t="0" r="0" b="10160"/>
+            <wp:wrapSquare wrapText="bothSides"/>
+            <wp:docPr id="5" name="图片 5"/>
+            <wp:cNvGraphicFramePr>
+              <a:graphicFrameLocks xmlns:a="http://schemas.openxmlformats.org/drawingml/2006/main" noChangeAspect="1"/>
+            </wp:cNvGraphicFramePr>
+            <a:graphic xmlns:a="http://schemas.openxmlformats.org/drawingml/2006/main">
+              <a:graphicData uri="http://schemas.openxmlformats.org/drawingml/2006/picture">
+                <pic:pic xmlns:pic="http://schemas.openxmlformats.org/drawingml/2006/picture">
+                  <pic:nvPicPr>
+                    <pic:cNvPr id="5" name="屏幕快照 2019-04-27 下午1.25.28.png"/>
+                    <pic:cNvPicPr/>
+                  </pic:nvPicPr>
+                  <pic:blipFill>
+                    <a:blip r:embed="rId9">
+                      <a:extLst>
+                        <a:ext uri="{28A0092B-C50C-407E-A947-70E740481C1C}">
+                          <a14:useLocalDpi xmlns:a14="http://schemas.microsoft.com/office/drawing/2010/main" val="0"/>
+                        </a:ext>
+                      </a:extLst>
+                    </a:blip>
+                    <a:stretch>
+                      <a:fillRect/>
+                    </a:stretch>
+                  </pic:blipFill>
+                  <pic:spPr>
+                    <a:xfrm>
+                      <a:off x="0" y="0"/>
+                      <a:ext cx="2220595" cy="2174240"/>
+                    </a:xfrm>
+                    <a:prstGeom prst="rect">
+                      <a:avLst/>
+                    </a:prstGeom>
+                  </pic:spPr>
+                </pic:pic>
+              </a:graphicData>
+            </a:graphic>
+            <wp14:sizeRelH relativeFrom="page">
+              <wp14:pctWidth>0</wp14:pctWidth>
+            </wp14:sizeRelH>
+            <wp14:sizeRelV relativeFrom="page">
+              <wp14:pctHeight>0</wp14:pctHeight>
+            </wp14:sizeRelV>
+          </wp:anchor>
+        </w:drawing>
+      </w:r>
+      <w:r>
+        <w:rPr>
+          <w:rFonts w:ascii="Times New Roman" w:hAnsi="Times New Roman" w:cs="Times New Roman"/>
           <w:kern w:val="0"/>
         </w:rPr>
         <w:t>word2vec</w:t>
@@ -1560,42 +1619,7 @@
           <w:rFonts w:ascii="Times New Roman" w:hAnsi="Times New Roman" w:cs="Times New Roman"/>
           <w:kern w:val="0"/>
         </w:rPr>
-        <w:t>And e</w:t>
-      </w:r>
-      <w:r>
-        <w:rPr>
-          <w:rFonts w:ascii="Times New Roman" w:hAnsi="Times New Roman" w:cs="Times New Roman"/>
-          <w:kern w:val="0"/>
-        </w:rPr>
-        <w:t>ven though</w:t>
-      </w:r>
-      <w:r>
-        <w:rPr>
-          <w:rFonts w:ascii="Times New Roman" w:hAnsi="Times New Roman" w:cs="Times New Roman"/>
-          <w:kern w:val="0"/>
-        </w:rPr>
-        <w:t>,</w:t>
-      </w:r>
-      <w:r>
-        <w:rPr>
-          <w:rFonts w:ascii="Times New Roman" w:hAnsi="Times New Roman" w:cs="Times New Roman"/>
-          <w:kern w:val="0"/>
-        </w:rPr>
-        <w:t xml:space="preserve"> in sense of POS</w:t>
-      </w:r>
-      <w:r>
-        <w:rPr>
-          <w:rFonts w:ascii="Times New Roman" w:hAnsi="Times New Roman" w:cs="Times New Roman"/>
-          <w:kern w:val="0"/>
-        </w:rPr>
-        <w:t>,</w:t>
-      </w:r>
-      <w:r>
-        <w:rPr>
-          <w:rFonts w:ascii="Times New Roman" w:hAnsi="Times New Roman" w:cs="Times New Roman"/>
-          <w:kern w:val="0"/>
-        </w:rPr>
-        <w:t xml:space="preserve"> characters like Scrooge and Dennis are the same as</w:t>
+        <w:t>And even though, in sense of POS, characters like Scrooge and Dennis are the same as</w:t>
       </w:r>
       <w:r>
         <w:rPr>
@@ -1675,6 +1699,68 @@
       <w:r>
         <w:rPr>
           <w:rFonts w:ascii="Times New Roman" w:hAnsi="Times New Roman" w:cs="Times New Roman"/>
+          <w:noProof/>
+          <w:kern w:val="0"/>
+        </w:rPr>
+        <w:drawing>
+          <wp:anchor distT="0" distB="0" distL="114300" distR="114300" simplePos="0" relativeHeight="251660288" behindDoc="0" locked="0" layoutInCell="1" allowOverlap="1" wp14:anchorId="59E62C84" wp14:editId="652DDCCD">
+            <wp:simplePos x="0" y="0"/>
+            <wp:positionH relativeFrom="column">
+              <wp:posOffset>3973195</wp:posOffset>
+            </wp:positionH>
+            <wp:positionV relativeFrom="paragraph">
+              <wp:posOffset>245110</wp:posOffset>
+            </wp:positionV>
+            <wp:extent cx="2200910" cy="1652270"/>
+            <wp:effectExtent l="0" t="0" r="8890" b="0"/>
+            <wp:wrapSquare wrapText="bothSides"/>
+            <wp:docPr id="6" name="图片 6"/>
+            <wp:cNvGraphicFramePr>
+              <a:graphicFrameLocks xmlns:a="http://schemas.openxmlformats.org/drawingml/2006/main" noChangeAspect="1"/>
+            </wp:cNvGraphicFramePr>
+            <a:graphic xmlns:a="http://schemas.openxmlformats.org/drawingml/2006/main">
+              <a:graphicData uri="http://schemas.openxmlformats.org/drawingml/2006/picture">
+                <pic:pic xmlns:pic="http://schemas.openxmlformats.org/drawingml/2006/picture">
+                  <pic:nvPicPr>
+                    <pic:cNvPr id="6" name="屏幕快照 2019-04-27 下午1.27.40.png"/>
+                    <pic:cNvPicPr/>
+                  </pic:nvPicPr>
+                  <pic:blipFill>
+                    <a:blip r:embed="rId10" cstate="print">
+                      <a:extLst>
+                        <a:ext uri="{28A0092B-C50C-407E-A947-70E740481C1C}">
+                          <a14:useLocalDpi xmlns:a14="http://schemas.microsoft.com/office/drawing/2010/main" val="0"/>
+                        </a:ext>
+                      </a:extLst>
+                    </a:blip>
+                    <a:stretch>
+                      <a:fillRect/>
+                    </a:stretch>
+                  </pic:blipFill>
+                  <pic:spPr>
+                    <a:xfrm>
+                      <a:off x="0" y="0"/>
+                      <a:ext cx="2200910" cy="1652270"/>
+                    </a:xfrm>
+                    <a:prstGeom prst="rect">
+                      <a:avLst/>
+                    </a:prstGeom>
+                  </pic:spPr>
+                </pic:pic>
+              </a:graphicData>
+            </a:graphic>
+            <wp14:sizeRelH relativeFrom="page">
+              <wp14:pctWidth>0</wp14:pctWidth>
+            </wp14:sizeRelH>
+            <wp14:sizeRelV relativeFrom="page">
+              <wp14:pctHeight>0</wp14:pctHeight>
+            </wp14:sizeRelV>
+          </wp:anchor>
+        </w:drawing>
+      </w:r>
+      <w:r>
+        <w:rPr>
+          <w:rFonts w:ascii="Times New Roman" w:hAnsi="Times New Roman" w:cs="Times New Roman"/>
           <w:kern w:val="0"/>
         </w:rPr>
         <w:t xml:space="preserve">In this project, word network is built with only words that annotated as nouns in the corpus. </w:t>
@@ -1721,7 +1807,21 @@
           <w:rFonts w:ascii="Times New Roman" w:hAnsi="Times New Roman" w:cs="Times New Roman"/>
           <w:kern w:val="0"/>
         </w:rPr>
-        <w:t>had close combination with Victorian England</w:t>
+        <w:t xml:space="preserve">had </w:t>
+      </w:r>
+      <w:r>
+        <w:rPr>
+          <w:rFonts w:ascii="Times New Roman" w:hAnsi="Times New Roman" w:cs="Times New Roman"/>
+          <w:kern w:val="0"/>
+        </w:rPr>
+        <w:t>noticeable effects on</w:t>
+      </w:r>
+      <w:r>
+        <w:rPr>
+          <w:rFonts w:ascii="Times New Roman" w:hAnsi="Times New Roman" w:cs="Times New Roman"/>
+          <w:kern w:val="0"/>
+        </w:rPr>
+        <w:t xml:space="preserve"> Victorian England</w:t>
       </w:r>
       <w:r>
         <w:rPr>
@@ -1735,16 +1835,305 @@
           <w:rFonts w:ascii="Times New Roman" w:hAnsi="Times New Roman" w:cs="Times New Roman"/>
           <w:kern w:val="0"/>
         </w:rPr>
-        <w:t xml:space="preserve"> that words like heaven and god play similar roles as </w:t>
-      </w:r>
-      <w:bookmarkStart w:id="0" w:name="_GoBack"/>
-      <w:bookmarkEnd w:id="0"/>
-      <w:r>
-        <w:rPr>
-          <w:rFonts w:ascii="Times New Roman" w:hAnsi="Times New Roman" w:cs="Times New Roman"/>
-          <w:kern w:val="0"/>
-        </w:rPr>
-        <w:t>London, master and street.</w:t>
+        <w:t xml:space="preserve"> that words like heaven and god play similar roles as London, master and street.</w:t>
+      </w:r>
+    </w:p>
+    <w:p>
+      <w:pPr>
+        <w:pStyle w:val="a3"/>
+        <w:widowControl/>
+        <w:numPr>
+          <w:ilvl w:val="0"/>
+          <w:numId w:val="2"/>
+        </w:numPr>
+        <w:autoSpaceDE w:val="0"/>
+        <w:autoSpaceDN w:val="0"/>
+        <w:adjustRightInd w:val="0"/>
+        <w:ind w:firstLineChars="0"/>
+        <w:jc w:val="left"/>
+        <w:rPr>
+          <w:rFonts w:ascii="Times New Roman" w:hAnsi="Times New Roman" w:cs="Times New Roman"/>
+          <w:kern w:val="0"/>
+        </w:rPr>
+      </w:pPr>
+      <w:r>
+        <w:rPr>
+          <w:rFonts w:ascii="Times New Roman" w:hAnsi="Times New Roman" w:cs="Times New Roman"/>
+          <w:kern w:val="0"/>
+        </w:rPr>
+        <w:t>Sentiment Analysis</w:t>
+      </w:r>
+    </w:p>
+    <w:p>
+      <w:pPr>
+        <w:pStyle w:val="a3"/>
+        <w:widowControl/>
+        <w:autoSpaceDE w:val="0"/>
+        <w:autoSpaceDN w:val="0"/>
+        <w:adjustRightInd w:val="0"/>
+        <w:ind w:left="720" w:firstLineChars="0" w:firstLine="0"/>
+        <w:jc w:val="left"/>
+        <w:rPr>
+          <w:rFonts w:ascii="Times New Roman" w:hAnsi="Times New Roman" w:cs="Times New Roman"/>
+          <w:kern w:val="0"/>
+        </w:rPr>
+      </w:pPr>
+      <w:r>
+        <w:rPr>
+          <w:rFonts w:ascii="Times New Roman" w:hAnsi="Times New Roman" w:cs="Times New Roman"/>
+          <w:kern w:val="0"/>
+        </w:rPr>
+        <w:t>Great Expectations is selected for sentiment analysis for the reason that it is believed to be one of the best among his works, and the leading character Pip experiences life in different class of society, from an orphan dreaming of becoming a blacksmith to a gentleman.</w:t>
+      </w:r>
+    </w:p>
+    <w:p>
+      <w:pPr>
+        <w:pStyle w:val="a3"/>
+        <w:widowControl/>
+        <w:autoSpaceDE w:val="0"/>
+        <w:autoSpaceDN w:val="0"/>
+        <w:adjustRightInd w:val="0"/>
+        <w:ind w:left="720" w:firstLineChars="0" w:firstLine="0"/>
+        <w:jc w:val="left"/>
+        <w:rPr>
+          <w:rFonts w:ascii="Times New Roman" w:hAnsi="Times New Roman" w:cs="Times New Roman"/>
+          <w:kern w:val="0"/>
+        </w:rPr>
+      </w:pPr>
+      <w:r>
+        <w:rPr>
+          <w:rFonts w:ascii="Times New Roman" w:hAnsi="Times New Roman" w:cs="Times New Roman"/>
+          <w:kern w:val="0"/>
+        </w:rPr>
+        <w:t xml:space="preserve">The result of </w:t>
+      </w:r>
+      <w:proofErr w:type="spellStart"/>
+      <w:r>
+        <w:rPr>
+          <w:rFonts w:ascii="Times New Roman" w:hAnsi="Times New Roman" w:cs="Times New Roman"/>
+          <w:kern w:val="0"/>
+        </w:rPr>
+        <w:t>multinominal</w:t>
+      </w:r>
+      <w:proofErr w:type="spellEnd"/>
+      <w:r>
+        <w:rPr>
+          <w:rFonts w:ascii="Times New Roman" w:hAnsi="Times New Roman" w:cs="Times New Roman"/>
+          <w:kern w:val="0"/>
+        </w:rPr>
+        <w:t xml:space="preserve"> emotions</w:t>
+      </w:r>
+      <w:r>
+        <w:rPr>
+          <w:rFonts w:ascii="Times New Roman" w:hAnsi="Times New Roman" w:cs="Times New Roman"/>
+          <w:kern w:val="0"/>
+        </w:rPr>
+        <w:t xml:space="preserve"> shows the NRC lexicon terms in following order: trust, joy, fear, sadness, anticipation, anger, disgust, surprise, etc.</w:t>
+      </w:r>
+    </w:p>
+    <w:p>
+      <w:pPr>
+        <w:pStyle w:val="a3"/>
+        <w:widowControl/>
+        <w:autoSpaceDE w:val="0"/>
+        <w:autoSpaceDN w:val="0"/>
+        <w:adjustRightInd w:val="0"/>
+        <w:ind w:left="720" w:firstLineChars="0" w:firstLine="0"/>
+        <w:jc w:val="left"/>
+        <w:rPr>
+          <w:rFonts w:ascii="Times New Roman" w:hAnsi="Times New Roman" w:cs="Times New Roman"/>
+          <w:kern w:val="0"/>
+        </w:rPr>
+      </w:pPr>
+      <w:r>
+        <w:rPr>
+          <w:rFonts w:ascii="Times New Roman" w:hAnsi="Times New Roman" w:cs="Times New Roman"/>
+          <w:kern w:val="0"/>
+        </w:rPr>
+        <w:t xml:space="preserve">As the analysis reveals, there’s a sudden deterioration </w:t>
+      </w:r>
+      <w:r>
+        <w:rPr>
+          <w:rFonts w:ascii="Times New Roman" w:hAnsi="Times New Roman" w:cs="Times New Roman"/>
+          <w:kern w:val="0"/>
+        </w:rPr>
+        <w:t xml:space="preserve">in the narrative </w:t>
+      </w:r>
+      <w:r>
+        <w:rPr>
+          <w:rFonts w:ascii="Times New Roman" w:hAnsi="Times New Roman" w:cs="Times New Roman"/>
+          <w:kern w:val="0"/>
+        </w:rPr>
+        <w:t xml:space="preserve">before the end of story, which is </w:t>
+      </w:r>
+      <w:r>
+        <w:rPr>
+          <w:rFonts w:ascii="Times New Roman" w:hAnsi="Times New Roman" w:cs="Times New Roman"/>
+          <w:kern w:val="0"/>
+        </w:rPr>
+        <w:t>very likely</w:t>
+      </w:r>
+      <w:r>
+        <w:rPr>
+          <w:rFonts w:ascii="Times New Roman" w:hAnsi="Times New Roman" w:cs="Times New Roman"/>
+          <w:kern w:val="0"/>
+        </w:rPr>
+        <w:t xml:space="preserve"> the part that Pip found</w:t>
+      </w:r>
+      <w:r>
+        <w:rPr>
+          <w:rFonts w:ascii="Times New Roman" w:hAnsi="Times New Roman" w:cs="Times New Roman"/>
+          <w:kern w:val="0"/>
+        </w:rPr>
+        <w:t xml:space="preserve"> out</w:t>
+      </w:r>
+      <w:r>
+        <w:rPr>
+          <w:rFonts w:ascii="Times New Roman" w:hAnsi="Times New Roman" w:cs="Times New Roman"/>
+          <w:kern w:val="0"/>
+        </w:rPr>
+        <w:t xml:space="preserve"> the truth of his </w:t>
+      </w:r>
+      <w:r>
+        <w:rPr>
+          <w:rFonts w:ascii="Times New Roman" w:hAnsi="Times New Roman" w:cs="Times New Roman"/>
+          <w:kern w:val="0"/>
+        </w:rPr>
+        <w:t>sponsor and his lover Estella married someone else.</w:t>
+      </w:r>
+    </w:p>
+    <w:p>
+      <w:pPr>
+        <w:pStyle w:val="a3"/>
+        <w:widowControl/>
+        <w:autoSpaceDE w:val="0"/>
+        <w:autoSpaceDN w:val="0"/>
+        <w:adjustRightInd w:val="0"/>
+        <w:ind w:left="720" w:firstLineChars="0" w:firstLine="0"/>
+        <w:jc w:val="left"/>
+        <w:rPr>
+          <w:rFonts w:ascii="Times New Roman" w:hAnsi="Times New Roman" w:cs="Times New Roman"/>
+          <w:kern w:val="0"/>
+        </w:rPr>
+      </w:pPr>
+      <w:r>
+        <w:rPr>
+          <w:rFonts w:ascii="Times New Roman" w:hAnsi="Times New Roman" w:cs="Times New Roman"/>
+          <w:noProof/>
+          <w:kern w:val="0"/>
+        </w:rPr>
+        <w:drawing>
+          <wp:inline distT="0" distB="0" distL="0" distR="0" wp14:anchorId="200443EF" wp14:editId="20130AD1">
+            <wp:extent cx="5116747" cy="1389507"/>
+            <wp:effectExtent l="0" t="0" r="0" b="7620"/>
+            <wp:docPr id="7" name="图片 7"/>
+            <wp:cNvGraphicFramePr>
+              <a:graphicFrameLocks xmlns:a="http://schemas.openxmlformats.org/drawingml/2006/main" noChangeAspect="1"/>
+            </wp:cNvGraphicFramePr>
+            <a:graphic xmlns:a="http://schemas.openxmlformats.org/drawingml/2006/main">
+              <a:graphicData uri="http://schemas.openxmlformats.org/drawingml/2006/picture">
+                <pic:pic xmlns:pic="http://schemas.openxmlformats.org/drawingml/2006/picture">
+                  <pic:nvPicPr>
+                    <pic:cNvPr id="7" name="屏幕快照 2019-04-27 下午1.32.36.png"/>
+                    <pic:cNvPicPr/>
+                  </pic:nvPicPr>
+                  <pic:blipFill>
+                    <a:blip r:embed="rId11">
+                      <a:extLst>
+                        <a:ext uri="{28A0092B-C50C-407E-A947-70E740481C1C}">
+                          <a14:useLocalDpi xmlns:a14="http://schemas.microsoft.com/office/drawing/2010/main" val="0"/>
+                        </a:ext>
+                      </a:extLst>
+                    </a:blip>
+                    <a:stretch>
+                      <a:fillRect/>
+                    </a:stretch>
+                  </pic:blipFill>
+                  <pic:spPr>
+                    <a:xfrm>
+                      <a:off x="0" y="0"/>
+                      <a:ext cx="5275463" cy="1432608"/>
+                    </a:xfrm>
+                    <a:prstGeom prst="rect">
+                      <a:avLst/>
+                    </a:prstGeom>
+                  </pic:spPr>
+                </pic:pic>
+              </a:graphicData>
+            </a:graphic>
+          </wp:inline>
+        </w:drawing>
+      </w:r>
+    </w:p>
+    <w:p>
+      <w:pPr>
+        <w:widowControl/>
+        <w:autoSpaceDE w:val="0"/>
+        <w:autoSpaceDN w:val="0"/>
+        <w:adjustRightInd w:val="0"/>
+        <w:jc w:val="left"/>
+        <w:rPr>
+          <w:rFonts w:ascii="Times New Roman" w:hAnsi="Times New Roman" w:cs="Times New Roman"/>
+          <w:b/>
+          <w:kern w:val="0"/>
+        </w:rPr>
+      </w:pPr>
+    </w:p>
+    <w:p>
+      <w:pPr>
+        <w:pStyle w:val="a3"/>
+        <w:widowControl/>
+        <w:numPr>
+          <w:ilvl w:val="0"/>
+          <w:numId w:val="1"/>
+        </w:numPr>
+        <w:autoSpaceDE w:val="0"/>
+        <w:autoSpaceDN w:val="0"/>
+        <w:adjustRightInd w:val="0"/>
+        <w:ind w:firstLineChars="0"/>
+        <w:jc w:val="left"/>
+        <w:rPr>
+          <w:rFonts w:ascii="Times New Roman" w:hAnsi="Times New Roman" w:cs="Times New Roman"/>
+          <w:b/>
+          <w:kern w:val="0"/>
+        </w:rPr>
+      </w:pPr>
+      <w:r>
+        <w:rPr>
+          <w:rFonts w:ascii="Times New Roman" w:hAnsi="Times New Roman" w:cs="Times New Roman"/>
+          <w:b/>
+          <w:kern w:val="0"/>
+        </w:rPr>
+        <w:t>Conclusions</w:t>
+      </w:r>
+    </w:p>
+    <w:p>
+      <w:pPr>
+        <w:pStyle w:val="a3"/>
+        <w:widowControl/>
+        <w:autoSpaceDE w:val="0"/>
+        <w:autoSpaceDN w:val="0"/>
+        <w:adjustRightInd w:val="0"/>
+        <w:ind w:left="360" w:firstLineChars="0" w:firstLine="0"/>
+        <w:jc w:val="left"/>
+        <w:rPr>
+          <w:rFonts w:ascii="Times New Roman" w:hAnsi="Times New Roman" w:cs="Times New Roman"/>
+          <w:kern w:val="0"/>
+        </w:rPr>
+      </w:pPr>
+      <w:r>
+        <w:rPr>
+          <w:rFonts w:ascii="Times New Roman" w:hAnsi="Times New Roman" w:cs="Times New Roman"/>
+          <w:kern w:val="0"/>
+        </w:rPr>
+        <w:t>According to the product of exploratory text analysis, it is reasonable to infer that, in most of Dickens’ works describing Victorian England, the socially vulnerable groups were living a miserable li</w:t>
+      </w:r>
+      <w:r>
+        <w:rPr>
+          <w:rFonts w:ascii="Times New Roman" w:hAnsi="Times New Roman" w:cs="Times New Roman"/>
+          <w:kern w:val="0"/>
+        </w:rPr>
+        <w:t xml:space="preserve">fe in an unstable society. However, they still kept </w:t>
       </w:r>
     </w:p>
     <w:sectPr>

</xml_diff>